<commit_message>
Added 3 user stories and restructured the word doc
</commit_message>
<xml_diff>
--- a/BlackbearConsultants_Deliverable_0_User Stories.docx
+++ b/BlackbearConsultants_Deliverable_0_User Stories.docx
@@ -2,11 +2,6 @@
 <file path=word/document.xml><?xml version="1.0" encoding="utf-8"?>
 <w:document xmlns:wpc="http://schemas.microsoft.com/office/word/2010/wordprocessingCanvas" xmlns:cx="http://schemas.microsoft.com/office/drawing/2014/chartex" xmlns:cx1="http://schemas.microsoft.com/office/drawing/2015/9/8/chartex" xmlns:cx2="http://schemas.microsoft.com/office/drawing/2015/10/21/chartex" xmlns:cx3="http://schemas.microsoft.com/office/drawing/2016/5/9/chartex" xmlns:cx4="http://schemas.microsoft.com/office/drawing/2016/5/10/chartex" xmlns:cx5="http://schemas.microsoft.com/office/drawing/2016/5/11/chartex" xmlns:cx6="http://schemas.microsoft.com/office/drawing/2016/5/12/chartex" xmlns:cx7="http://schemas.microsoft.com/office/drawing/2016/5/13/chartex" xmlns:cx8="http://schemas.microsoft.com/office/drawing/2016/5/14/chartex" xmlns:mc="http://schemas.openxmlformats.org/markup-compatibility/2006" xmlns:aink="http://schemas.microsoft.com/office/drawing/2016/ink" xmlns:am3d="http://schemas.microsoft.com/office/drawing/2017/model3d" xmlns:o="urn:schemas-microsoft-com:office:office" xmlns:r="http://schemas.openxmlformats.org/officeDocument/2006/relationships" xmlns:m="http://schemas.openxmlformats.org/officeDocument/2006/math" xmlns:v="urn:schemas-microsoft-com:vml" xmlns:wp14="http://schemas.microsoft.com/office/word/2010/wordprocessingDrawing" xmlns:wp="http://schemas.openxmlformats.org/drawingml/2006/wordprocessingDrawing" xmlns:w10="urn:schemas-microsoft-com:office:word" xmlns:w="http://schemas.openxmlformats.org/wordprocessingml/2006/main" xmlns:w14="http://schemas.microsoft.com/office/word/2010/wordml" xmlns:w15="http://schemas.microsoft.com/office/word/2012/wordml" xmlns:w16cid="http://schemas.microsoft.com/office/word/2016/wordml/cid" xmlns:w16se="http://schemas.microsoft.com/office/word/2015/wordml/symex" xmlns:wpg="http://schemas.microsoft.com/office/word/2010/wordprocessingGroup" xmlns:wpi="http://schemas.microsoft.com/office/word/2010/wordprocessingInk" xmlns:wne="http://schemas.microsoft.com/office/word/2006/wordml" xmlns:wps="http://schemas.microsoft.com/office/word/2010/wordprocessingShape" mc:Ignorable="w14 w15 w16se w16cid wp14">
   <w:body>
-    <w:p>
-      <w:r>
-        <w:t>Ethan Levy</w:t>
-      </w:r>
-    </w:p>
     <w:p>
       <w:r>
         <w:t>COS 420</w:t>
@@ -15,43 +10,113 @@
     <w:p/>
     <w:p>
       <w:r>
-        <w:t>My contribution of user stories:</w:t>
+        <w:t>User Stories for Deliverable 0</w:t>
+      </w:r>
+      <w:r>
+        <w:t>:</w:t>
       </w:r>
     </w:p>
     <w:p/>
     <w:p>
-      <w:r>
-        <w:t xml:space="preserve">User Story 1 </w:t>
-      </w:r>
-    </w:p>
-    <w:p>
+      <w:pPr>
+        <w:pStyle w:val="ListParagraph"/>
+        <w:numPr>
+          <w:ilvl w:val="0"/>
+          <w:numId w:val="4"/>
+        </w:numPr>
+      </w:pPr>
       <w:r>
         <w:t>As a user (clinician), I want to have access to a visual representation of the progress of the child so that I know how the child progressed throughout the use of the application.</w:t>
       </w:r>
     </w:p>
     <w:p>
+      <w:pPr>
+        <w:pStyle w:val="ListParagraph"/>
+      </w:pPr>
+    </w:p>
+    <w:p>
+      <w:pPr>
+        <w:pStyle w:val="ListParagraph"/>
+        <w:numPr>
+          <w:ilvl w:val="0"/>
+          <w:numId w:val="4"/>
+        </w:numPr>
+      </w:pPr>
       <w:r>
-        <w:t>User Story 2</w:t>
+        <w:t>As a user (clinician), I want to have access to what the child is struggling on in the application so that I know what to work on with the child in person.</w:t>
+      </w:r>
+    </w:p>
+    <w:p/>
+    <w:p>
+      <w:pPr>
+        <w:pStyle w:val="ListParagraph"/>
+        <w:numPr>
+          <w:ilvl w:val="0"/>
+          <w:numId w:val="2"/>
+        </w:numPr>
+      </w:pPr>
+      <w:r>
+        <w:t xml:space="preserve">As a child </w:t>
+      </w:r>
+      <w:r>
+        <w:t>user</w:t>
+      </w:r>
+      <w:r>
+        <w:t>, I want the game to seem fun and colorful so that I keep playing to learn my shapes and colors, while not seeming overly frustrating while learning.</w:t>
       </w:r>
     </w:p>
     <w:p>
+      <w:pPr>
+        <w:pStyle w:val="ListParagraph"/>
+      </w:pPr>
+    </w:p>
+    <w:p>
+      <w:pPr>
+        <w:pStyle w:val="ListParagraph"/>
+        <w:numPr>
+          <w:ilvl w:val="0"/>
+          <w:numId w:val="2"/>
+        </w:numPr>
+      </w:pPr>
       <w:r>
-        <w:tab/>
-        <w:t>As a user (clinician), I want to have access to what the child is struggling on in the application so that I know what to work on with the child in person.</w:t>
+        <w:t>As a user (clinician) I want the app to probe the child to get an understanding of what they know so that the app can better teach the child things that they have not learned, as well as not teach them things they have already mastered</w:t>
+      </w:r>
+    </w:p>
+    <w:p/>
+    <w:p>
+      <w:pPr>
+        <w:pStyle w:val="ListParagraph"/>
+        <w:numPr>
+          <w:ilvl w:val="0"/>
+          <w:numId w:val="1"/>
+        </w:numPr>
+      </w:pPr>
+      <w:r>
+        <w:t xml:space="preserve">As a child user, I want to feel reaffirmed even when I get things wrong, so that I feel </w:t>
+      </w:r>
+      <w:r>
+        <w:t>motivated to continue learning.</w:t>
       </w:r>
     </w:p>
     <w:p>
+      <w:pPr>
+        <w:pStyle w:val="ListParagraph"/>
+      </w:pPr>
       <w:r>
-        <w:t>User Story 3</w:t>
+        <w:t xml:space="preserve"> </w:t>
       </w:r>
     </w:p>
     <w:p>
+      <w:pPr>
+        <w:pStyle w:val="ListParagraph"/>
+        <w:numPr>
+          <w:ilvl w:val="0"/>
+          <w:numId w:val="1"/>
+        </w:numPr>
+      </w:pPr>
       <w:r>
-        <w:tab/>
-        <w:t>As a child using the application, I want the game to seem fun and colorful so that I keep playing to learn my shapes and colors, while not seeming overly frustrating while learning.</w:t>
+        <w:t>As a parent of a user, I want to be aware of what my child is working on, and what they have mastered so that I can positively reinforce them while at home.</w:t>
       </w:r>
-    </w:p>
-    <w:p>
       <w:bookmarkStart w:id="0" w:name="_GoBack"/>
       <w:bookmarkEnd w:id="0"/>
     </w:p>
@@ -63,6 +128,475 @@
     </w:sectPr>
   </w:body>
 </w:document>
+</file>
+
+<file path=word/numbering.xml><?xml version="1.0" encoding="utf-8"?>
+<w:numbering xmlns:wpc="http://schemas.microsoft.com/office/word/2010/wordprocessingCanvas" xmlns:cx="http://schemas.microsoft.com/office/drawing/2014/chartex" xmlns:cx1="http://schemas.microsoft.com/office/drawing/2015/9/8/chartex" xmlns:cx2="http://schemas.microsoft.com/office/drawing/2015/10/21/chartex" xmlns:cx3="http://schemas.microsoft.com/office/drawing/2016/5/9/chartex" xmlns:cx4="http://schemas.microsoft.com/office/drawing/2016/5/10/chartex" xmlns:cx5="http://schemas.microsoft.com/office/drawing/2016/5/11/chartex" xmlns:cx6="http://schemas.microsoft.com/office/drawing/2016/5/12/chartex" xmlns:cx7="http://schemas.microsoft.com/office/drawing/2016/5/13/chartex" xmlns:cx8="http://schemas.microsoft.com/office/drawing/2016/5/14/chartex" xmlns:mc="http://schemas.openxmlformats.org/markup-compatibility/2006" xmlns:aink="http://schemas.microsoft.com/office/drawing/2016/ink" xmlns:am3d="http://schemas.microsoft.com/office/drawing/2017/model3d" xmlns:o="urn:schemas-microsoft-com:office:office" xmlns:r="http://schemas.openxmlformats.org/officeDocument/2006/relationships" xmlns:m="http://schemas.openxmlformats.org/officeDocument/2006/math" xmlns:v="urn:schemas-microsoft-com:vml" xmlns:wp14="http://schemas.microsoft.com/office/word/2010/wordprocessingDrawing" xmlns:wp="http://schemas.openxmlformats.org/drawingml/2006/wordprocessingDrawing" xmlns:w10="urn:schemas-microsoft-com:office:word" xmlns:w="http://schemas.openxmlformats.org/wordprocessingml/2006/main" xmlns:w14="http://schemas.microsoft.com/office/word/2010/wordml" xmlns:w15="http://schemas.microsoft.com/office/word/2012/wordml" xmlns:w16cid="http://schemas.microsoft.com/office/word/2016/wordml/cid" xmlns:w16se="http://schemas.microsoft.com/office/word/2015/wordml/symex" xmlns:wpg="http://schemas.microsoft.com/office/word/2010/wordprocessingGroup" xmlns:wpi="http://schemas.microsoft.com/office/word/2010/wordprocessingInk" xmlns:wne="http://schemas.microsoft.com/office/word/2006/wordml" xmlns:wps="http://schemas.microsoft.com/office/word/2010/wordprocessingShape" mc:Ignorable="w14 w15 w16se w16cid wp14">
+  <w:abstractNum w:abstractNumId="0" w15:restartNumberingAfterBreak="0">
+    <w:nsid w:val="24521DB2"/>
+    <w:multiLevelType w:val="hybridMultilevel"/>
+    <w:tmpl w:val="B3FA219C"/>
+    <w:lvl w:ilvl="0" w:tplc="04090001">
+      <w:start w:val="1"/>
+      <w:numFmt w:val="bullet"/>
+      <w:lvlText w:val=""/>
+      <w:lvlJc w:val="left"/>
+      <w:pPr>
+        <w:ind w:left="1440" w:hanging="360"/>
+      </w:pPr>
+      <w:rPr>
+        <w:rFonts w:ascii="Symbol" w:hAnsi="Symbol" w:hint="default"/>
+      </w:rPr>
+    </w:lvl>
+    <w:lvl w:ilvl="1" w:tplc="04090003" w:tentative="1">
+      <w:start w:val="1"/>
+      <w:numFmt w:val="bullet"/>
+      <w:lvlText w:val="o"/>
+      <w:lvlJc w:val="left"/>
+      <w:pPr>
+        <w:ind w:left="2160" w:hanging="360"/>
+      </w:pPr>
+      <w:rPr>
+        <w:rFonts w:ascii="Courier New" w:hAnsi="Courier New" w:cs="Courier New" w:hint="default"/>
+      </w:rPr>
+    </w:lvl>
+    <w:lvl w:ilvl="2" w:tplc="04090005" w:tentative="1">
+      <w:start w:val="1"/>
+      <w:numFmt w:val="bullet"/>
+      <w:lvlText w:val=""/>
+      <w:lvlJc w:val="left"/>
+      <w:pPr>
+        <w:ind w:left="2880" w:hanging="360"/>
+      </w:pPr>
+      <w:rPr>
+        <w:rFonts w:ascii="Wingdings" w:hAnsi="Wingdings" w:hint="default"/>
+      </w:rPr>
+    </w:lvl>
+    <w:lvl w:ilvl="3" w:tplc="04090001" w:tentative="1">
+      <w:start w:val="1"/>
+      <w:numFmt w:val="bullet"/>
+      <w:lvlText w:val=""/>
+      <w:lvlJc w:val="left"/>
+      <w:pPr>
+        <w:ind w:left="3600" w:hanging="360"/>
+      </w:pPr>
+      <w:rPr>
+        <w:rFonts w:ascii="Symbol" w:hAnsi="Symbol" w:hint="default"/>
+      </w:rPr>
+    </w:lvl>
+    <w:lvl w:ilvl="4" w:tplc="04090003" w:tentative="1">
+      <w:start w:val="1"/>
+      <w:numFmt w:val="bullet"/>
+      <w:lvlText w:val="o"/>
+      <w:lvlJc w:val="left"/>
+      <w:pPr>
+        <w:ind w:left="4320" w:hanging="360"/>
+      </w:pPr>
+      <w:rPr>
+        <w:rFonts w:ascii="Courier New" w:hAnsi="Courier New" w:cs="Courier New" w:hint="default"/>
+      </w:rPr>
+    </w:lvl>
+    <w:lvl w:ilvl="5" w:tplc="04090005" w:tentative="1">
+      <w:start w:val="1"/>
+      <w:numFmt w:val="bullet"/>
+      <w:lvlText w:val=""/>
+      <w:lvlJc w:val="left"/>
+      <w:pPr>
+        <w:ind w:left="5040" w:hanging="360"/>
+      </w:pPr>
+      <w:rPr>
+        <w:rFonts w:ascii="Wingdings" w:hAnsi="Wingdings" w:hint="default"/>
+      </w:rPr>
+    </w:lvl>
+    <w:lvl w:ilvl="6" w:tplc="04090001" w:tentative="1">
+      <w:start w:val="1"/>
+      <w:numFmt w:val="bullet"/>
+      <w:lvlText w:val=""/>
+      <w:lvlJc w:val="left"/>
+      <w:pPr>
+        <w:ind w:left="5760" w:hanging="360"/>
+      </w:pPr>
+      <w:rPr>
+        <w:rFonts w:ascii="Symbol" w:hAnsi="Symbol" w:hint="default"/>
+      </w:rPr>
+    </w:lvl>
+    <w:lvl w:ilvl="7" w:tplc="04090003" w:tentative="1">
+      <w:start w:val="1"/>
+      <w:numFmt w:val="bullet"/>
+      <w:lvlText w:val="o"/>
+      <w:lvlJc w:val="left"/>
+      <w:pPr>
+        <w:ind w:left="6480" w:hanging="360"/>
+      </w:pPr>
+      <w:rPr>
+        <w:rFonts w:ascii="Courier New" w:hAnsi="Courier New" w:cs="Courier New" w:hint="default"/>
+      </w:rPr>
+    </w:lvl>
+    <w:lvl w:ilvl="8" w:tplc="04090005" w:tentative="1">
+      <w:start w:val="1"/>
+      <w:numFmt w:val="bullet"/>
+      <w:lvlText w:val=""/>
+      <w:lvlJc w:val="left"/>
+      <w:pPr>
+        <w:ind w:left="7200" w:hanging="360"/>
+      </w:pPr>
+      <w:rPr>
+        <w:rFonts w:ascii="Wingdings" w:hAnsi="Wingdings" w:hint="default"/>
+      </w:rPr>
+    </w:lvl>
+  </w:abstractNum>
+  <w:abstractNum w:abstractNumId="1" w15:restartNumberingAfterBreak="0">
+    <w:nsid w:val="6329609A"/>
+    <w:multiLevelType w:val="hybridMultilevel"/>
+    <w:tmpl w:val="A4B407F4"/>
+    <w:lvl w:ilvl="0" w:tplc="04090001">
+      <w:start w:val="1"/>
+      <w:numFmt w:val="bullet"/>
+      <w:lvlText w:val=""/>
+      <w:lvlJc w:val="left"/>
+      <w:pPr>
+        <w:ind w:left="720" w:hanging="360"/>
+      </w:pPr>
+      <w:rPr>
+        <w:rFonts w:ascii="Symbol" w:hAnsi="Symbol" w:hint="default"/>
+      </w:rPr>
+    </w:lvl>
+    <w:lvl w:ilvl="1" w:tplc="04090003" w:tentative="1">
+      <w:start w:val="1"/>
+      <w:numFmt w:val="bullet"/>
+      <w:lvlText w:val="o"/>
+      <w:lvlJc w:val="left"/>
+      <w:pPr>
+        <w:ind w:left="1440" w:hanging="360"/>
+      </w:pPr>
+      <w:rPr>
+        <w:rFonts w:ascii="Courier New" w:hAnsi="Courier New" w:cs="Courier New" w:hint="default"/>
+      </w:rPr>
+    </w:lvl>
+    <w:lvl w:ilvl="2" w:tplc="04090005" w:tentative="1">
+      <w:start w:val="1"/>
+      <w:numFmt w:val="bullet"/>
+      <w:lvlText w:val=""/>
+      <w:lvlJc w:val="left"/>
+      <w:pPr>
+        <w:ind w:left="2160" w:hanging="360"/>
+      </w:pPr>
+      <w:rPr>
+        <w:rFonts w:ascii="Wingdings" w:hAnsi="Wingdings" w:hint="default"/>
+      </w:rPr>
+    </w:lvl>
+    <w:lvl w:ilvl="3" w:tplc="04090001" w:tentative="1">
+      <w:start w:val="1"/>
+      <w:numFmt w:val="bullet"/>
+      <w:lvlText w:val=""/>
+      <w:lvlJc w:val="left"/>
+      <w:pPr>
+        <w:ind w:left="2880" w:hanging="360"/>
+      </w:pPr>
+      <w:rPr>
+        <w:rFonts w:ascii="Symbol" w:hAnsi="Symbol" w:hint="default"/>
+      </w:rPr>
+    </w:lvl>
+    <w:lvl w:ilvl="4" w:tplc="04090003" w:tentative="1">
+      <w:start w:val="1"/>
+      <w:numFmt w:val="bullet"/>
+      <w:lvlText w:val="o"/>
+      <w:lvlJc w:val="left"/>
+      <w:pPr>
+        <w:ind w:left="3600" w:hanging="360"/>
+      </w:pPr>
+      <w:rPr>
+        <w:rFonts w:ascii="Courier New" w:hAnsi="Courier New" w:cs="Courier New" w:hint="default"/>
+      </w:rPr>
+    </w:lvl>
+    <w:lvl w:ilvl="5" w:tplc="04090005" w:tentative="1">
+      <w:start w:val="1"/>
+      <w:numFmt w:val="bullet"/>
+      <w:lvlText w:val=""/>
+      <w:lvlJc w:val="left"/>
+      <w:pPr>
+        <w:ind w:left="4320" w:hanging="360"/>
+      </w:pPr>
+      <w:rPr>
+        <w:rFonts w:ascii="Wingdings" w:hAnsi="Wingdings" w:hint="default"/>
+      </w:rPr>
+    </w:lvl>
+    <w:lvl w:ilvl="6" w:tplc="04090001" w:tentative="1">
+      <w:start w:val="1"/>
+      <w:numFmt w:val="bullet"/>
+      <w:lvlText w:val=""/>
+      <w:lvlJc w:val="left"/>
+      <w:pPr>
+        <w:ind w:left="5040" w:hanging="360"/>
+      </w:pPr>
+      <w:rPr>
+        <w:rFonts w:ascii="Symbol" w:hAnsi="Symbol" w:hint="default"/>
+      </w:rPr>
+    </w:lvl>
+    <w:lvl w:ilvl="7" w:tplc="04090003" w:tentative="1">
+      <w:start w:val="1"/>
+      <w:numFmt w:val="bullet"/>
+      <w:lvlText w:val="o"/>
+      <w:lvlJc w:val="left"/>
+      <w:pPr>
+        <w:ind w:left="5760" w:hanging="360"/>
+      </w:pPr>
+      <w:rPr>
+        <w:rFonts w:ascii="Courier New" w:hAnsi="Courier New" w:cs="Courier New" w:hint="default"/>
+      </w:rPr>
+    </w:lvl>
+    <w:lvl w:ilvl="8" w:tplc="04090005" w:tentative="1">
+      <w:start w:val="1"/>
+      <w:numFmt w:val="bullet"/>
+      <w:lvlText w:val=""/>
+      <w:lvlJc w:val="left"/>
+      <w:pPr>
+        <w:ind w:left="6480" w:hanging="360"/>
+      </w:pPr>
+      <w:rPr>
+        <w:rFonts w:ascii="Wingdings" w:hAnsi="Wingdings" w:hint="default"/>
+      </w:rPr>
+    </w:lvl>
+  </w:abstractNum>
+  <w:abstractNum w:abstractNumId="2" w15:restartNumberingAfterBreak="0">
+    <w:nsid w:val="63586D0B"/>
+    <w:multiLevelType w:val="hybridMultilevel"/>
+    <w:tmpl w:val="F63AC63E"/>
+    <w:lvl w:ilvl="0" w:tplc="04090001">
+      <w:start w:val="1"/>
+      <w:numFmt w:val="bullet"/>
+      <w:lvlText w:val=""/>
+      <w:lvlJc w:val="left"/>
+      <w:pPr>
+        <w:ind w:left="720" w:hanging="360"/>
+      </w:pPr>
+      <w:rPr>
+        <w:rFonts w:ascii="Symbol" w:hAnsi="Symbol" w:hint="default"/>
+      </w:rPr>
+    </w:lvl>
+    <w:lvl w:ilvl="1" w:tplc="04090003" w:tentative="1">
+      <w:start w:val="1"/>
+      <w:numFmt w:val="bullet"/>
+      <w:lvlText w:val="o"/>
+      <w:lvlJc w:val="left"/>
+      <w:pPr>
+        <w:ind w:left="1440" w:hanging="360"/>
+      </w:pPr>
+      <w:rPr>
+        <w:rFonts w:ascii="Courier New" w:hAnsi="Courier New" w:cs="Courier New" w:hint="default"/>
+      </w:rPr>
+    </w:lvl>
+    <w:lvl w:ilvl="2" w:tplc="04090005" w:tentative="1">
+      <w:start w:val="1"/>
+      <w:numFmt w:val="bullet"/>
+      <w:lvlText w:val=""/>
+      <w:lvlJc w:val="left"/>
+      <w:pPr>
+        <w:ind w:left="2160" w:hanging="360"/>
+      </w:pPr>
+      <w:rPr>
+        <w:rFonts w:ascii="Wingdings" w:hAnsi="Wingdings" w:hint="default"/>
+      </w:rPr>
+    </w:lvl>
+    <w:lvl w:ilvl="3" w:tplc="04090001" w:tentative="1">
+      <w:start w:val="1"/>
+      <w:numFmt w:val="bullet"/>
+      <w:lvlText w:val=""/>
+      <w:lvlJc w:val="left"/>
+      <w:pPr>
+        <w:ind w:left="2880" w:hanging="360"/>
+      </w:pPr>
+      <w:rPr>
+        <w:rFonts w:ascii="Symbol" w:hAnsi="Symbol" w:hint="default"/>
+      </w:rPr>
+    </w:lvl>
+    <w:lvl w:ilvl="4" w:tplc="04090003" w:tentative="1">
+      <w:start w:val="1"/>
+      <w:numFmt w:val="bullet"/>
+      <w:lvlText w:val="o"/>
+      <w:lvlJc w:val="left"/>
+      <w:pPr>
+        <w:ind w:left="3600" w:hanging="360"/>
+      </w:pPr>
+      <w:rPr>
+        <w:rFonts w:ascii="Courier New" w:hAnsi="Courier New" w:cs="Courier New" w:hint="default"/>
+      </w:rPr>
+    </w:lvl>
+    <w:lvl w:ilvl="5" w:tplc="04090005" w:tentative="1">
+      <w:start w:val="1"/>
+      <w:numFmt w:val="bullet"/>
+      <w:lvlText w:val=""/>
+      <w:lvlJc w:val="left"/>
+      <w:pPr>
+        <w:ind w:left="4320" w:hanging="360"/>
+      </w:pPr>
+      <w:rPr>
+        <w:rFonts w:ascii="Wingdings" w:hAnsi="Wingdings" w:hint="default"/>
+      </w:rPr>
+    </w:lvl>
+    <w:lvl w:ilvl="6" w:tplc="04090001" w:tentative="1">
+      <w:start w:val="1"/>
+      <w:numFmt w:val="bullet"/>
+      <w:lvlText w:val=""/>
+      <w:lvlJc w:val="left"/>
+      <w:pPr>
+        <w:ind w:left="5040" w:hanging="360"/>
+      </w:pPr>
+      <w:rPr>
+        <w:rFonts w:ascii="Symbol" w:hAnsi="Symbol" w:hint="default"/>
+      </w:rPr>
+    </w:lvl>
+    <w:lvl w:ilvl="7" w:tplc="04090003" w:tentative="1">
+      <w:start w:val="1"/>
+      <w:numFmt w:val="bullet"/>
+      <w:lvlText w:val="o"/>
+      <w:lvlJc w:val="left"/>
+      <w:pPr>
+        <w:ind w:left="5760" w:hanging="360"/>
+      </w:pPr>
+      <w:rPr>
+        <w:rFonts w:ascii="Courier New" w:hAnsi="Courier New" w:cs="Courier New" w:hint="default"/>
+      </w:rPr>
+    </w:lvl>
+    <w:lvl w:ilvl="8" w:tplc="04090005" w:tentative="1">
+      <w:start w:val="1"/>
+      <w:numFmt w:val="bullet"/>
+      <w:lvlText w:val=""/>
+      <w:lvlJc w:val="left"/>
+      <w:pPr>
+        <w:ind w:left="6480" w:hanging="360"/>
+      </w:pPr>
+      <w:rPr>
+        <w:rFonts w:ascii="Wingdings" w:hAnsi="Wingdings" w:hint="default"/>
+      </w:rPr>
+    </w:lvl>
+  </w:abstractNum>
+  <w:abstractNum w:abstractNumId="3" w15:restartNumberingAfterBreak="0">
+    <w:nsid w:val="76155606"/>
+    <w:multiLevelType w:val="hybridMultilevel"/>
+    <w:tmpl w:val="6DC226D0"/>
+    <w:lvl w:ilvl="0" w:tplc="04090001">
+      <w:start w:val="1"/>
+      <w:numFmt w:val="bullet"/>
+      <w:lvlText w:val=""/>
+      <w:lvlJc w:val="left"/>
+      <w:pPr>
+        <w:ind w:left="720" w:hanging="360"/>
+      </w:pPr>
+      <w:rPr>
+        <w:rFonts w:ascii="Symbol" w:hAnsi="Symbol" w:hint="default"/>
+      </w:rPr>
+    </w:lvl>
+    <w:lvl w:ilvl="1" w:tplc="04090003" w:tentative="1">
+      <w:start w:val="1"/>
+      <w:numFmt w:val="bullet"/>
+      <w:lvlText w:val="o"/>
+      <w:lvlJc w:val="left"/>
+      <w:pPr>
+        <w:ind w:left="1440" w:hanging="360"/>
+      </w:pPr>
+      <w:rPr>
+        <w:rFonts w:ascii="Courier New" w:hAnsi="Courier New" w:cs="Courier New" w:hint="default"/>
+      </w:rPr>
+    </w:lvl>
+    <w:lvl w:ilvl="2" w:tplc="04090005" w:tentative="1">
+      <w:start w:val="1"/>
+      <w:numFmt w:val="bullet"/>
+      <w:lvlText w:val=""/>
+      <w:lvlJc w:val="left"/>
+      <w:pPr>
+        <w:ind w:left="2160" w:hanging="360"/>
+      </w:pPr>
+      <w:rPr>
+        <w:rFonts w:ascii="Wingdings" w:hAnsi="Wingdings" w:hint="default"/>
+      </w:rPr>
+    </w:lvl>
+    <w:lvl w:ilvl="3" w:tplc="04090001" w:tentative="1">
+      <w:start w:val="1"/>
+      <w:numFmt w:val="bullet"/>
+      <w:lvlText w:val=""/>
+      <w:lvlJc w:val="left"/>
+      <w:pPr>
+        <w:ind w:left="2880" w:hanging="360"/>
+      </w:pPr>
+      <w:rPr>
+        <w:rFonts w:ascii="Symbol" w:hAnsi="Symbol" w:hint="default"/>
+      </w:rPr>
+    </w:lvl>
+    <w:lvl w:ilvl="4" w:tplc="04090003" w:tentative="1">
+      <w:start w:val="1"/>
+      <w:numFmt w:val="bullet"/>
+      <w:lvlText w:val="o"/>
+      <w:lvlJc w:val="left"/>
+      <w:pPr>
+        <w:ind w:left="3600" w:hanging="360"/>
+      </w:pPr>
+      <w:rPr>
+        <w:rFonts w:ascii="Courier New" w:hAnsi="Courier New" w:cs="Courier New" w:hint="default"/>
+      </w:rPr>
+    </w:lvl>
+    <w:lvl w:ilvl="5" w:tplc="04090005" w:tentative="1">
+      <w:start w:val="1"/>
+      <w:numFmt w:val="bullet"/>
+      <w:lvlText w:val=""/>
+      <w:lvlJc w:val="left"/>
+      <w:pPr>
+        <w:ind w:left="4320" w:hanging="360"/>
+      </w:pPr>
+      <w:rPr>
+        <w:rFonts w:ascii="Wingdings" w:hAnsi="Wingdings" w:hint="default"/>
+      </w:rPr>
+    </w:lvl>
+    <w:lvl w:ilvl="6" w:tplc="04090001" w:tentative="1">
+      <w:start w:val="1"/>
+      <w:numFmt w:val="bullet"/>
+      <w:lvlText w:val=""/>
+      <w:lvlJc w:val="left"/>
+      <w:pPr>
+        <w:ind w:left="5040" w:hanging="360"/>
+      </w:pPr>
+      <w:rPr>
+        <w:rFonts w:ascii="Symbol" w:hAnsi="Symbol" w:hint="default"/>
+      </w:rPr>
+    </w:lvl>
+    <w:lvl w:ilvl="7" w:tplc="04090003" w:tentative="1">
+      <w:start w:val="1"/>
+      <w:numFmt w:val="bullet"/>
+      <w:lvlText w:val="o"/>
+      <w:lvlJc w:val="left"/>
+      <w:pPr>
+        <w:ind w:left="5760" w:hanging="360"/>
+      </w:pPr>
+      <w:rPr>
+        <w:rFonts w:ascii="Courier New" w:hAnsi="Courier New" w:cs="Courier New" w:hint="default"/>
+      </w:rPr>
+    </w:lvl>
+    <w:lvl w:ilvl="8" w:tplc="04090005" w:tentative="1">
+      <w:start w:val="1"/>
+      <w:numFmt w:val="bullet"/>
+      <w:lvlText w:val=""/>
+      <w:lvlJc w:val="left"/>
+      <w:pPr>
+        <w:ind w:left="6480" w:hanging="360"/>
+      </w:pPr>
+      <w:rPr>
+        <w:rFonts w:ascii="Wingdings" w:hAnsi="Wingdings" w:hint="default"/>
+      </w:rPr>
+    </w:lvl>
+  </w:abstractNum>
+  <w:num w:numId="1">
+    <w:abstractNumId w:val="2"/>
+  </w:num>
+  <w:num w:numId="2">
+    <w:abstractNumId w:val="3"/>
+  </w:num>
+  <w:num w:numId="3">
+    <w:abstractNumId w:val="0"/>
+  </w:num>
+  <w:num w:numId="4">
+    <w:abstractNumId w:val="1"/>
+  </w:num>
+</w:numbering>
 </file>
 
 <file path=word/styles.xml><?xml version="1.0" encoding="utf-8"?>
@@ -487,6 +1021,17 @@
     <w:semiHidden/>
     <w:unhideWhenUsed/>
   </w:style>
+  <w:style w:type="paragraph" w:styleId="ListParagraph">
+    <w:name w:val="List Paragraph"/>
+    <w:basedOn w:val="Normal"/>
+    <w:uiPriority w:val="34"/>
+    <w:qFormat/>
+    <w:rsid w:val="00AF7C71"/>
+    <w:pPr>
+      <w:ind w:left="720"/>
+      <w:contextualSpacing/>
+    </w:pPr>
+  </w:style>
 </w:styles>
 </file>
 

</xml_diff>

<commit_message>
Fixed my user story
</commit_message>
<xml_diff>
--- a/BlackbearConsultants_Deliverable_0_User Stories.docx
+++ b/BlackbearConsultants_Deliverable_0_User Stories.docx
@@ -53,89 +53,95 @@
       <w:r>
         <w:t>), I want to have access to what the child is struggling on in the application so that I know what to work on with the child in person.</w:t>
       </w:r>
+    </w:p>
+    <w:p>
+      <w:pPr>
+        <w:pStyle w:val="ListParagraph"/>
+        <w:numPr>
+          <w:ilvl w:val="0"/>
+          <w:numId w:val="1"/>
+        </w:numPr>
+        <w:spacing w:line="360" w:lineRule="auto"/>
+      </w:pPr>
+      <w:r>
+        <w:t>As a user</w:t>
+      </w:r>
+      <w:r>
+        <w:t xml:space="preserve"> (child)</w:t>
+      </w:r>
+      <w:r>
+        <w:t>, I want the game to seem fun and colorful so that I keep playing to learn my shapes and colors, while not seeming overly frustrating while learning.</w:t>
+      </w:r>
+    </w:p>
+    <w:p>
+      <w:pPr>
+        <w:pStyle w:val="ListParagraph"/>
+        <w:numPr>
+          <w:ilvl w:val="0"/>
+          <w:numId w:val="1"/>
+        </w:numPr>
+        <w:spacing w:line="360" w:lineRule="auto"/>
+      </w:pPr>
+      <w:r>
+        <w:t>As a user (</w:t>
+      </w:r>
+      <w:r>
+        <w:t>instructor</w:t>
+      </w:r>
+      <w:r>
+        <w:t>) I want the app to probe the child to get an understanding of what they know so that the app can better teach the child things that they have not learned, as well as not teach them things they have already mastered</w:t>
+      </w:r>
+    </w:p>
+    <w:p>
+      <w:pPr>
+        <w:pStyle w:val="ListParagraph"/>
+        <w:numPr>
+          <w:ilvl w:val="0"/>
+          <w:numId w:val="1"/>
+        </w:numPr>
+        <w:spacing w:line="360" w:lineRule="auto"/>
+      </w:pPr>
+      <w:r>
+        <w:t xml:space="preserve">As a </w:t>
+      </w:r>
+      <w:r>
+        <w:t>user</w:t>
+      </w:r>
+      <w:r>
+        <w:t xml:space="preserve"> </w:t>
+      </w:r>
+      <w:r>
+        <w:t>(child)</w:t>
+      </w:r>
+      <w:r>
+        <w:t>, I want to feel reaffirmed even when I get things wrong, so that I feel motivated to continue learning.</w:t>
+      </w:r>
+    </w:p>
+    <w:p>
+      <w:pPr>
+        <w:pStyle w:val="ListParagraph"/>
+        <w:numPr>
+          <w:ilvl w:val="0"/>
+          <w:numId w:val="1"/>
+        </w:numPr>
+        <w:spacing w:line="360" w:lineRule="auto"/>
+      </w:pPr>
+      <w:r>
+        <w:t xml:space="preserve">As a </w:t>
+      </w:r>
+      <w:r>
+        <w:t>user (parent)</w:t>
+      </w:r>
+      <w:r>
+        <w:t xml:space="preserve">, I want to be aware of </w:t>
+      </w:r>
+      <w:r>
+        <w:t>my child’s progress</w:t>
+      </w:r>
       <w:bookmarkStart w:id="0" w:name="_GoBack"/>
       <w:bookmarkEnd w:id="0"/>
-    </w:p>
-    <w:p>
-      <w:pPr>
-        <w:pStyle w:val="ListParagraph"/>
-        <w:numPr>
-          <w:ilvl w:val="0"/>
-          <w:numId w:val="1"/>
-        </w:numPr>
-        <w:spacing w:line="360" w:lineRule="auto"/>
-      </w:pPr>
-      <w:r>
-        <w:t>As a user</w:t>
-      </w:r>
-      <w:r>
-        <w:t xml:space="preserve"> (child)</w:t>
-      </w:r>
-      <w:r>
-        <w:t>, I want the game to seem fun and colorful so that I keep playing to learn my shapes and colors, while not seeming overly frustrating while learning.</w:t>
-      </w:r>
-    </w:p>
-    <w:p>
-      <w:pPr>
-        <w:pStyle w:val="ListParagraph"/>
-        <w:numPr>
-          <w:ilvl w:val="0"/>
-          <w:numId w:val="1"/>
-        </w:numPr>
-        <w:spacing w:line="360" w:lineRule="auto"/>
-      </w:pPr>
-      <w:r>
-        <w:t>As a user (</w:t>
-      </w:r>
-      <w:r>
-        <w:t>instructor</w:t>
-      </w:r>
-      <w:r>
-        <w:t>) I want the app to probe the child to get an understanding of what they know so that the app can better teach the child things that they have not learned, as well as not teach them things they have already mastered</w:t>
-      </w:r>
-    </w:p>
-    <w:p>
-      <w:pPr>
-        <w:pStyle w:val="ListParagraph"/>
-        <w:numPr>
-          <w:ilvl w:val="0"/>
-          <w:numId w:val="1"/>
-        </w:numPr>
-        <w:spacing w:line="360" w:lineRule="auto"/>
-      </w:pPr>
-      <w:r>
-        <w:t xml:space="preserve">As a </w:t>
-      </w:r>
-      <w:r>
-        <w:t>user</w:t>
-      </w:r>
-      <w:r>
-        <w:t xml:space="preserve"> </w:t>
-      </w:r>
-      <w:r>
-        <w:t>(child)</w:t>
-      </w:r>
-      <w:r>
-        <w:t>, I want to feel reaffirmed even when I get things wrong, so that I feel motivated to continue learning.</w:t>
-      </w:r>
-    </w:p>
-    <w:p>
-      <w:pPr>
-        <w:pStyle w:val="ListParagraph"/>
-        <w:numPr>
-          <w:ilvl w:val="0"/>
-          <w:numId w:val="1"/>
-        </w:numPr>
-        <w:spacing w:line="360" w:lineRule="auto"/>
-      </w:pPr>
-      <w:r>
-        <w:t xml:space="preserve">As a </w:t>
-      </w:r>
-      <w:r>
-        <w:t>user (parent)</w:t>
-      </w:r>
-      <w:r>
-        <w:t>, I want to be aware of what my child is working on, and what they have mastered so that I can positively reinforce them while at home.</w:t>
+      <w:r>
+        <w:t xml:space="preserve"> so that I can positively reinforce them while at home.</w:t>
       </w:r>
     </w:p>
     <w:p>
@@ -1194,7 +1200,6 @@
   <w:style w:type="character" w:default="1" w:styleId="DefaultParagraphFont">
     <w:name w:val="Default Paragraph Font"/>
     <w:uiPriority w:val="1"/>
-    <w:semiHidden/>
     <w:unhideWhenUsed/>
   </w:style>
   <w:style w:type="table" w:default="1" w:styleId="TableNormal">

</xml_diff>